<commit_message>
Update Curriculum - Tiago Pimentel.docx
</commit_message>
<xml_diff>
--- a/Curriculum - Tiago Pimentel.docx
+++ b/Curriculum - Tiago Pimentel.docx
@@ -132,11 +132,20 @@
             <w:r>
               <w:rPr>
                 <w:noProof/>
-                <w:spacing w:val="0"/>
-                <w:w w:val="100"/>
+                <w:spacing w:val="2"/>
+                <w:w w:val="36"/>
                 <w:lang w:val="pt-BR"/>
               </w:rPr>
-              <w:t>Analista de sistemas desenvolvedor Jr</w:t>
+              <w:t>Analista de sistemas desenvolvedor J</w:t>
+            </w:r>
+            <w:r>
+              <w:rPr>
+                <w:noProof/>
+                <w:spacing w:val="5"/>
+                <w:w w:val="36"/>
+                <w:lang w:val="pt-BR"/>
+              </w:rPr>
+              <w:t>r</w:t>
             </w:r>
           </w:p>
         </w:tc>
@@ -146,29 +155,29 @@
           <w:tcPr>
             <w:tcW w:w="3600" w:type="dxa"/>
           </w:tcPr>
-          <w:sdt>
-            <w:sdtPr>
+          <w:p>
+            <w:pPr>
+              <w:pStyle w:val="Ttulo3"/>
               <w:rPr>
                 <w:noProof/>
                 <w:lang w:val="pt-BR"/>
               </w:rPr>
-              <w:id w:val="-1711873194"/>
-              <w:placeholder>
-                <w:docPart w:val="CE2254EE619A4957B7F37FEFA28A26AD"/>
-              </w:placeholder>
-              <w:temporary/>
-              <w:showingPlcHdr/>
-              <w15:appearance w15:val="hidden"/>
-            </w:sdtPr>
-            <w:sdtContent>
-              <w:p>
-                <w:pPr>
-                  <w:pStyle w:val="Ttulo3"/>
-                  <w:rPr>
-                    <w:noProof/>
-                    <w:lang w:val="pt-BR"/>
-                  </w:rPr>
-                </w:pPr>
+            </w:pPr>
+            <w:sdt>
+              <w:sdtPr>
+                <w:rPr>
+                  <w:noProof/>
+                  <w:lang w:val="pt-BR"/>
+                </w:rPr>
+                <w:id w:val="-1711873194"/>
+                <w:placeholder>
+                  <w:docPart w:val="CE2254EE619A4957B7F37FEFA28A26AD"/>
+                </w:placeholder>
+                <w:temporary/>
+                <w:showingPlcHdr/>
+                <w15:appearance w15:val="hidden"/>
+              </w:sdtPr>
+              <w:sdtContent>
                 <w:r>
                   <w:rPr>
                     <w:noProof/>
@@ -176,47 +185,60 @@
                   </w:rPr>
                   <w:t>Perfil</w:t>
                 </w:r>
-              </w:p>
-            </w:sdtContent>
-          </w:sdt>
+              </w:sdtContent>
+            </w:sdt>
+          </w:p>
           <w:p>
             <w:pPr>
+              <w:pStyle w:val="Ttulo3"/>
+              <w:rPr>
+                <w:rFonts w:eastAsiaTheme="minorEastAsia" w:cstheme="minorBidi"/>
+                <w:b w:val="0"/>
+                <w:caps w:val="0"/>
+                <w:noProof/>
+                <w:color w:val="auto"/>
+                <w:sz w:val="18"/>
+                <w:szCs w:val="22"/>
+                <w:lang w:val="pt-BR"/>
+              </w:rPr>
+            </w:pPr>
+            <w:r>
+              <w:rPr>
+                <w:rFonts w:eastAsiaTheme="minorEastAsia" w:cstheme="minorBidi"/>
+                <w:b w:val="0"/>
+                <w:caps w:val="0"/>
+                <w:noProof/>
+                <w:color w:val="auto"/>
+                <w:sz w:val="18"/>
+                <w:szCs w:val="22"/>
+                <w:lang w:val="pt-BR"/>
+              </w:rPr>
+              <w:t>Sou um profissional voltado ao constante aprendizado de novas competências, estudante de Análise e Desenvolvimento de Sistemas na faculdade anhanguera.  Possuo diversos cursos extracurriculares na área de T.I e ciência de dados., tenho conhecimentos avançados em Excel e Power BI., estudante da linguagem de programação Python e Java.   trabalho bem sob pressão, capacidade para liderar e trabalhar em equipe.</w:t>
+            </w:r>
+          </w:p>
+          <w:p>
+            <w:pPr>
+              <w:pStyle w:val="Ttulo3"/>
               <w:rPr>
                 <w:noProof/>
                 <w:lang w:val="pt-BR"/>
               </w:rPr>
             </w:pPr>
-            <w:r>
-              <w:rPr>
-                <w:noProof/>
-                <w:lang w:val="pt-BR"/>
-              </w:rPr>
-              <w:t>Sou um profissional com habilidades para trabalhar como analista de diversas áreas, estudante de Análise e Desenvolvimento de Sistemas na faculdade anhanguera. Possuo diversos cursos extracurriculares na área de T.I e ciência de dados., tenho conhecimentos avançados em Excel e Power BI., estudante da linguagem de programação Python e Java. trabalho bem sob pressão, capacidade para liderar e trabalhar em equipe.</w:t>
-            </w:r>
-          </w:p>
-          <w:sdt>
-            <w:sdtPr>
-              <w:rPr>
-                <w:noProof/>
-                <w:lang w:val="pt-BR"/>
-              </w:rPr>
-              <w:id w:val="-1954003311"/>
-              <w:placeholder>
-                <w:docPart w:val="3135C3E29F2F4D1A907FC9447CAFC59D"/>
-              </w:placeholder>
-              <w:temporary/>
-              <w:showingPlcHdr/>
-              <w15:appearance w15:val="hidden"/>
-            </w:sdtPr>
-            <w:sdtContent>
-              <w:p>
-                <w:pPr>
-                  <w:pStyle w:val="Ttulo3"/>
-                  <w:rPr>
-                    <w:noProof/>
-                    <w:lang w:val="pt-BR"/>
-                  </w:rPr>
-                </w:pPr>
+            <w:sdt>
+              <w:sdtPr>
+                <w:rPr>
+                  <w:noProof/>
+                  <w:lang w:val="pt-BR"/>
+                </w:rPr>
+                <w:id w:val="-1954003311"/>
+                <w:placeholder>
+                  <w:docPart w:val="3135C3E29F2F4D1A907FC9447CAFC59D"/>
+                </w:placeholder>
+                <w:temporary/>
+                <w:showingPlcHdr/>
+                <w15:appearance w15:val="hidden"/>
+              </w:sdtPr>
+              <w:sdtContent>
                 <w:r>
                   <w:rPr>
                     <w:noProof/>
@@ -224,9 +246,9 @@
                   </w:rPr>
                   <w:t>Contato</w:t>
                 </w:r>
-              </w:p>
-            </w:sdtContent>
-          </w:sdt>
+              </w:sdtContent>
+            </w:sdt>
+          </w:p>
           <w:sdt>
             <w:sdtPr>
               <w:rPr>
@@ -331,19 +353,7 @@
                 <w:rPr>
                   <w:rStyle w:val="Hyperlink"/>
                 </w:rPr>
-                <w:t>Tiago Pimentel | L</w:t>
-              </w:r>
-              <w:r>
-                <w:rPr>
-                  <w:rStyle w:val="Hyperlink"/>
-                </w:rPr>
-                <w:t>i</w:t>
-              </w:r>
-              <w:r>
-                <w:rPr>
-                  <w:rStyle w:val="Hyperlink"/>
-                </w:rPr>
-                <w:t>nkedIn</w:t>
+                <w:t>Tiago Pimentel | LinkedIn</w:t>
               </w:r>
             </w:hyperlink>
           </w:p>
@@ -817,27 +827,7 @@
                 <w:szCs w:val="21"/>
                 <w:shd w:val="clear" w:color="auto" w:fill="FFFFFF"/>
               </w:rPr>
-              <w:t xml:space="preserve"> </w:t>
-            </w:r>
-            <w:r>
-              <w:rPr>
-                <w:rFonts w:ascii="Trebuchet MS" w:hAnsi="Trebuchet MS"/>
-                <w:color w:val="717171"/>
-                <w:sz w:val="21"/>
-                <w:szCs w:val="21"/>
-                <w:shd w:val="clear" w:color="auto" w:fill="FFFFFF"/>
-              </w:rPr>
-              <w:t>De 08/2022 até o momento</w:t>
-            </w:r>
-            <w:r>
-              <w:rPr>
-                <w:rFonts w:ascii="Trebuchet MS" w:hAnsi="Trebuchet MS"/>
-                <w:color w:val="717171"/>
-                <w:sz w:val="21"/>
-                <w:szCs w:val="21"/>
-                <w:shd w:val="clear" w:color="auto" w:fill="FFFFFF"/>
-              </w:rPr>
-              <w:t>.</w:t>
+              <w:t xml:space="preserve"> De 08/2022 até o momento.</w:t>
             </w:r>
           </w:p>
           <w:p/>
@@ -1092,16 +1082,7 @@
                 <w:szCs w:val="21"/>
                 <w:shd w:val="clear" w:color="auto" w:fill="FFFFFF"/>
               </w:rPr>
-              <w:t xml:space="preserve">• </w:t>
-            </w:r>
-            <w:r>
-              <w:rPr>
-                <w:rFonts w:ascii="Segoe UI" w:hAnsi="Segoe UI" w:cs="Segoe UI"/>
-                <w:sz w:val="21"/>
-                <w:szCs w:val="21"/>
-                <w:shd w:val="clear" w:color="auto" w:fill="FFFFFF"/>
-              </w:rPr>
-              <w:t>Analise de dados com Python</w:t>
+              <w:t>• Analise de dados com Python</w:t>
             </w:r>
           </w:p>
           <w:p>
@@ -1120,16 +1101,7 @@
                 <w:szCs w:val="21"/>
                 <w:shd w:val="clear" w:color="auto" w:fill="FFFFFF"/>
               </w:rPr>
-              <w:t xml:space="preserve">• </w:t>
-            </w:r>
-            <w:r>
-              <w:rPr>
-                <w:rFonts w:ascii="Segoe UI" w:hAnsi="Segoe UI" w:cs="Segoe UI"/>
-                <w:sz w:val="21"/>
-                <w:szCs w:val="21"/>
-                <w:shd w:val="clear" w:color="auto" w:fill="FFFFFF"/>
-              </w:rPr>
-              <w:t>Automação com Python</w:t>
+              <w:t>• Automação com Python</w:t>
             </w:r>
             <w:r>
               <w:rPr>
@@ -1165,16 +1137,7 @@
                 <w:szCs w:val="21"/>
                 <w:shd w:val="clear" w:color="auto" w:fill="FFFFFF"/>
               </w:rPr>
-              <w:t xml:space="preserve">• </w:t>
-            </w:r>
-            <w:r>
-              <w:rPr>
-                <w:rFonts w:ascii="Segoe UI" w:hAnsi="Segoe UI" w:cs="Segoe UI"/>
-                <w:sz w:val="21"/>
-                <w:szCs w:val="21"/>
-                <w:shd w:val="clear" w:color="auto" w:fill="FFFFFF"/>
-              </w:rPr>
-              <w:t>Excel Avançado</w:t>
+              <w:t>• Excel Avançado</w:t>
             </w:r>
           </w:p>
           <w:p>
@@ -1194,16 +1157,7 @@
                 <w:szCs w:val="21"/>
                 <w:shd w:val="clear" w:color="auto" w:fill="FFFFFF"/>
               </w:rPr>
-              <w:t>•</w:t>
-            </w:r>
-            <w:r>
-              <w:rPr>
-                <w:rFonts w:ascii="Segoe UI" w:hAnsi="Segoe UI" w:cs="Segoe UI"/>
-                <w:sz w:val="21"/>
-                <w:szCs w:val="21"/>
-                <w:shd w:val="clear" w:color="auto" w:fill="FFFFFF"/>
-              </w:rPr>
-              <w:t xml:space="preserve"> Power </w:t>
+              <w:t xml:space="preserve">• Power </w:t>
             </w:r>
             <w:r>
               <w:rPr>
@@ -26986,6 +26940,7 @@
   <w:rsids>
     <w:rsidRoot w:val="000639E1"/>
     <w:rsid w:val="000639E1"/>
+    <w:rsid w:val="00077F5D"/>
     <w:rsid w:val="001264FD"/>
     <w:rsid w:val="008D1B5D"/>
     <w:rsid w:val="009B19EE"/>
@@ -27785,14 +27740,6 @@
 </file>
 
 <file path=customXml/item1.xml><?xml version="1.0" encoding="utf-8"?>
-<p:properties xmlns:p="http://schemas.microsoft.com/office/2006/metadata/properties" xmlns:xsi="http://www.w3.org/2001/XMLSchema-instance" xmlns:pc="http://schemas.microsoft.com/office/infopath/2007/PartnerControls">
-  <documentManagement>
-    <MediaServiceKeyPoints xmlns="71af3243-3dd4-4a8d-8c0d-dd76da1f02a5" xsi:nil="true"/>
-  </documentManagement>
-</p:properties>
-</file>
-
-<file path=customXml/item2.xml><?xml version="1.0" encoding="utf-8"?>
 <ct:contentTypeSchema xmlns:ct="http://schemas.microsoft.com/office/2006/metadata/contentType" xmlns:ma="http://schemas.microsoft.com/office/2006/metadata/properties/metaAttributes" ct:_="" ma:_="" ma:contentTypeName="Document" ma:contentTypeID="0x01010079F111ED35F8CC479449609E8A0923A6" ma:contentTypeVersion="11" ma:contentTypeDescription="Create a new document." ma:contentTypeScope="" ma:versionID="1c2eb7a32e66fb6e4260f3771546a5e2">
   <xsd:schema xmlns:xsd="http://www.w3.org/2001/XMLSchema" xmlns:xs="http://www.w3.org/2001/XMLSchema" xmlns:p="http://schemas.microsoft.com/office/2006/metadata/properties" xmlns:ns2="71af3243-3dd4-4a8d-8c0d-dd76da1f02a5" xmlns:ns3="16c05727-aa75-4e4a-9b5f-8a80a1165891" targetNamespace="http://schemas.microsoft.com/office/2006/metadata/properties" ma:root="true" ma:fieldsID="04e1f6479c48b08974ba73b5ca973489" ns2:_="" ns3:_="">
     <xsd:import namespace="71af3243-3dd4-4a8d-8c0d-dd76da1f02a5"/>
@@ -28003,21 +27950,19 @@
 </ct:contentTypeSchema>
 </file>
 
+<file path=customXml/item2.xml><?xml version="1.0" encoding="utf-8"?>
+<p:properties xmlns:p="http://schemas.microsoft.com/office/2006/metadata/properties" xmlns:xsi="http://www.w3.org/2001/XMLSchema-instance" xmlns:pc="http://schemas.microsoft.com/office/infopath/2007/PartnerControls">
+  <documentManagement>
+    <MediaServiceKeyPoints xmlns="71af3243-3dd4-4a8d-8c0d-dd76da1f02a5" xsi:nil="true"/>
+  </documentManagement>
+</p:properties>
+</file>
+
 <file path=customXml/item3.xml><?xml version="1.0" encoding="utf-8"?>
 <b:Sources xmlns:b="http://schemas.openxmlformats.org/officeDocument/2006/bibliography" xmlns="http://schemas.openxmlformats.org/officeDocument/2006/bibliography" SelectedStyle="\APASixthEditionOfficeOnline.xsl" StyleName="APA" Version="6"/>
 </file>
 
 <file path=customXml/itemProps1.xml><?xml version="1.0" encoding="utf-8"?>
-<ds:datastoreItem xmlns:ds="http://schemas.openxmlformats.org/officeDocument/2006/customXml" ds:itemID="{DD14EC26-251D-443A-AF4F-B15D0F3B0F84}">
-  <ds:schemaRefs>
-    <ds:schemaRef ds:uri="http://schemas.microsoft.com/office/2006/metadata/properties"/>
-    <ds:schemaRef ds:uri="http://schemas.microsoft.com/office/infopath/2007/PartnerControls"/>
-    <ds:schemaRef ds:uri="71af3243-3dd4-4a8d-8c0d-dd76da1f02a5"/>
-  </ds:schemaRefs>
-</ds:datastoreItem>
-</file>
-
-<file path=customXml/itemProps2.xml><?xml version="1.0" encoding="utf-8"?>
 <ds:datastoreItem xmlns:ds="http://schemas.openxmlformats.org/officeDocument/2006/customXml" ds:itemID="{8143E149-BD72-41A7-8F13-AF59DE30D6FA}">
   <ds:schemaRefs>
     <ds:schemaRef ds:uri="http://schemas.microsoft.com/office/2006/metadata/contentType"/>
@@ -28036,6 +27981,16 @@
 </ds:datastoreItem>
 </file>
 
+<file path=customXml/itemProps2.xml><?xml version="1.0" encoding="utf-8"?>
+<ds:datastoreItem xmlns:ds="http://schemas.openxmlformats.org/officeDocument/2006/customXml" ds:itemID="{DD14EC26-251D-443A-AF4F-B15D0F3B0F84}">
+  <ds:schemaRefs>
+    <ds:schemaRef ds:uri="http://schemas.microsoft.com/office/2006/metadata/properties"/>
+    <ds:schemaRef ds:uri="http://schemas.microsoft.com/office/infopath/2007/PartnerControls"/>
+    <ds:schemaRef ds:uri="71af3243-3dd4-4a8d-8c0d-dd76da1f02a5"/>
+  </ds:schemaRefs>
+</ds:datastoreItem>
+</file>
+
 <file path=customXml/itemProps3.xml><?xml version="1.0" encoding="utf-8"?>
 <ds:datastoreItem xmlns:ds="http://schemas.openxmlformats.org/officeDocument/2006/customXml" ds:itemID="{A50BDB8B-A9D9-46BD-893F-32A6E019868E}">
   <ds:schemaRefs>

</xml_diff>